<commit_message>
Page No for KM
</commit_message>
<xml_diff>
--- a/Knowledge Management/Assignments_Jagannath_Roy.docx
+++ b/Knowledge Management/Assignments_Jagannath_Roy.docx
@@ -1162,6 +1162,35 @@
           <w:lang w:val="en-IN"/>
         </w:rPr>
       </w:pPr>
+      <w:r>
+        <w:rPr>
+          <w:rFonts w:ascii="Times New Roman" w:hAnsi="Times New Roman" w:cs="Times New Roman"/>
+          <w:sz w:val="24"/>
+          <w:szCs w:val="24"/>
+          <w:lang w:val="en-IN"/>
+        </w:rPr>
+        <w:t xml:space="preserve">35 </w:t>
+      </w:r>
+    </w:p>
+    <w:p>
+      <w:pPr>
+        <w:ind w:left="0"/>
+        <w:rPr>
+          <w:rFonts w:ascii="Times New Roman" w:hAnsi="Times New Roman" w:cs="Times New Roman"/>
+          <w:sz w:val="24"/>
+          <w:szCs w:val="24"/>
+          <w:lang w:val="en-IN"/>
+        </w:rPr>
+      </w:pPr>
+      <w:r>
+        <w:rPr>
+          <w:rFonts w:ascii="Times New Roman" w:hAnsi="Times New Roman" w:cs="Times New Roman"/>
+          <w:sz w:val="24"/>
+          <w:szCs w:val="24"/>
+          <w:lang w:val="en-IN"/>
+        </w:rPr>
+        <w:t>30</w:t>
+      </w:r>
     </w:p>
     <w:p>
       <w:pPr>
@@ -1284,6 +1313,14 @@
           <w:szCs w:val="24"/>
         </w:rPr>
       </w:pPr>
+      <w:r>
+        <w:rPr>
+          <w:rFonts w:ascii="Times New Roman" w:hAnsi="Times New Roman" w:cs="Times New Roman"/>
+          <w:sz w:val="24"/>
+          <w:szCs w:val="24"/>
+        </w:rPr>
+        <w:t>83</w:t>
+      </w:r>
     </w:p>
     <w:p>
       <w:pPr>
@@ -1514,6 +1551,60 @@
           <w:szCs w:val="24"/>
         </w:rPr>
       </w:pPr>
+      <w:r>
+        <w:rPr>
+          <w:rFonts w:ascii="Times New Roman" w:hAnsi="Times New Roman" w:cs="Times New Roman"/>
+          <w:sz w:val="24"/>
+          <w:szCs w:val="24"/>
+        </w:rPr>
+        <w:t>134</w:t>
+      </w:r>
+    </w:p>
+    <w:p>
+      <w:pPr>
+        <w:ind w:left="0"/>
+        <w:rPr>
+          <w:rFonts w:ascii="Times New Roman" w:hAnsi="Times New Roman" w:cs="Times New Roman"/>
+          <w:sz w:val="24"/>
+          <w:szCs w:val="24"/>
+        </w:rPr>
+      </w:pPr>
+      <w:r>
+        <w:rPr>
+          <w:rFonts w:ascii="Times New Roman" w:hAnsi="Times New Roman" w:cs="Times New Roman"/>
+          <w:sz w:val="24"/>
+          <w:szCs w:val="24"/>
+        </w:rPr>
+        <w:t>137</w:t>
+      </w:r>
+    </w:p>
+    <w:p>
+      <w:pPr>
+        <w:ind w:left="0"/>
+        <w:rPr>
+          <w:rFonts w:ascii="Times New Roman" w:hAnsi="Times New Roman" w:cs="Times New Roman"/>
+          <w:sz w:val="24"/>
+          <w:szCs w:val="24"/>
+        </w:rPr>
+      </w:pPr>
+      <w:r>
+        <w:rPr>
+          <w:rFonts w:ascii="Times New Roman" w:hAnsi="Times New Roman" w:cs="Times New Roman"/>
+          <w:sz w:val="24"/>
+          <w:szCs w:val="24"/>
+        </w:rPr>
+        <w:t>138</w:t>
+      </w:r>
+    </w:p>
+    <w:p>
+      <w:pPr>
+        <w:ind w:left="0"/>
+        <w:rPr>
+          <w:rFonts w:ascii="Times New Roman" w:hAnsi="Times New Roman" w:cs="Times New Roman"/>
+          <w:sz w:val="24"/>
+          <w:szCs w:val="24"/>
+        </w:rPr>
+      </w:pPr>
     </w:p>
     <w:p>
       <w:pPr>
@@ -1635,6 +1726,24 @@
           <w:szCs w:val="24"/>
         </w:rPr>
       </w:pPr>
+      <w:r>
+        <w:rPr>
+          <w:rFonts w:ascii="Times New Roman" w:hAnsi="Times New Roman" w:cs="Times New Roman"/>
+          <w:sz w:val="24"/>
+          <w:szCs w:val="24"/>
+        </w:rPr>
+        <w:t>193 - 196</w:t>
+      </w:r>
+    </w:p>
+    <w:p>
+      <w:pPr>
+        <w:ind w:left="0"/>
+        <w:rPr>
+          <w:rFonts w:ascii="Times New Roman" w:hAnsi="Times New Roman" w:cs="Times New Roman"/>
+          <w:sz w:val="24"/>
+          <w:szCs w:val="24"/>
+        </w:rPr>
+      </w:pPr>
     </w:p>
     <w:p>
       <w:pPr>
@@ -1746,6 +1855,14 @@
           <w:szCs w:val="24"/>
         </w:rPr>
       </w:pPr>
+      <w:r>
+        <w:rPr>
+          <w:rFonts w:ascii="Times New Roman" w:hAnsi="Times New Roman" w:cs="Times New Roman"/>
+          <w:sz w:val="24"/>
+          <w:szCs w:val="24"/>
+        </w:rPr>
+        <w:t>279</w:t>
+      </w:r>
     </w:p>
     <w:sectPr>
       <w:type w:val="continuous"/>

</xml_diff>